<commit_message>
trying to fix clone
</commit_message>
<xml_diff>
--- a/Assignment report/Assignment 1.docx
+++ b/Assignment report/Assignment 1.docx
@@ -29,13 +29,8 @@
       <w:pPr>
         <w:pStyle w:val="Heading1"/>
       </w:pPr>
-      <w:proofErr w:type="spellStart"/>
-      <w:r>
-        <w:t>Sonarlint</w:t>
-      </w:r>
-      <w:proofErr w:type="spellEnd"/>
-      <w:r>
-        <w:t xml:space="preserve"> Analysis</w:t>
+      <w:r>
+        <w:t>Sonarlint Analysis</w:t>
       </w:r>
     </w:p>
     <w:p/>
@@ -169,7 +164,7 @@
           </w:tcPr>
           <w:p>
             <w:r>
-              <w:t>S2189</w:t>
+              <w:t>S106</w:t>
             </w:r>
           </w:p>
         </w:tc>
@@ -182,7 +177,7 @@
               <w:rPr>
                 <w:rFonts w:cstheme="minorHAnsi"/>
               </w:rPr>
-              <w:t>Loops should not be infinite</w:t>
+              <w:t>Standard outputs should not be used directly to log anything</w:t>
             </w:r>
           </w:p>
         </w:tc>
@@ -192,7 +187,7 @@
           </w:tcPr>
           <w:p>
             <w:r>
-              <w:t>Bug</w:t>
+              <w:t>Code smell</w:t>
             </w:r>
           </w:p>
         </w:tc>
@@ -202,7 +197,7 @@
           </w:tcPr>
           <w:p>
             <w:r>
-              <w:t>Blocker</w:t>
+              <w:t>Major</w:t>
             </w:r>
           </w:p>
         </w:tc>
@@ -212,7 +207,7 @@
           </w:tcPr>
           <w:p>
             <w:r>
-              <w:t>1</w:t>
+              <w:t>22</w:t>
             </w:r>
           </w:p>
         </w:tc>
@@ -224,7 +219,7 @@
           </w:tcPr>
           <w:p>
             <w:r>
-              <w:t>S2699</w:t>
+              <w:t>S120</w:t>
             </w:r>
           </w:p>
         </w:tc>
@@ -233,16 +228,11 @@
             <w:tcW w:w="2054" w:type="dxa"/>
           </w:tcPr>
           <w:p>
-            <w:pPr>
+            <w:r>
               <w:rPr>
                 <w:rFonts w:cstheme="minorHAnsi"/>
               </w:rPr>
-            </w:pPr>
-            <w:r>
-              <w:rPr>
-                <w:rFonts w:cstheme="minorHAnsi"/>
-              </w:rPr>
-              <w:t>Tests should include assertions</w:t>
+              <w:t>Package names should comply with a naming convention</w:t>
             </w:r>
           </w:p>
         </w:tc>
@@ -262,7 +252,7 @@
           </w:tcPr>
           <w:p>
             <w:r>
-              <w:t xml:space="preserve">Blocker </w:t>
+              <w:t>Minor</w:t>
             </w:r>
           </w:p>
         </w:tc>
@@ -272,7 +262,7 @@
           </w:tcPr>
           <w:p>
             <w:r>
-              <w:t>1</w:t>
+              <w:t>6</w:t>
             </w:r>
           </w:p>
         </w:tc>
@@ -284,7 +274,7 @@
           </w:tcPr>
           <w:p>
             <w:r>
-              <w:t>S1186</w:t>
+              <w:t>S2479</w:t>
             </w:r>
           </w:p>
         </w:tc>
@@ -293,11 +283,16 @@
             <w:tcW w:w="2054" w:type="dxa"/>
           </w:tcPr>
           <w:p>
-            <w:r>
+            <w:pPr>
               <w:rPr>
                 <w:rFonts w:cstheme="minorHAnsi"/>
               </w:rPr>
-              <w:t>Methods should not be empty</w:t>
+            </w:pPr>
+            <w:r>
+              <w:rPr>
+                <w:rFonts w:cstheme="minorHAnsi"/>
+              </w:rPr>
+              <w:t>Whitespace and control characters in literals should be explicit </w:t>
             </w:r>
           </w:p>
         </w:tc>
@@ -317,7 +312,7 @@
           </w:tcPr>
           <w:p>
             <w:r>
-              <w:t>Critical</w:t>
+              <w:t xml:space="preserve">Critical </w:t>
             </w:r>
           </w:p>
         </w:tc>
@@ -327,7 +322,7 @@
           </w:tcPr>
           <w:p>
             <w:r>
-              <w:t>2</w:t>
+              <w:t>4</w:t>
             </w:r>
           </w:p>
         </w:tc>
@@ -339,7 +334,7 @@
           </w:tcPr>
           <w:p>
             <w:r>
-              <w:t>S1948</w:t>
+              <w:t>S125</w:t>
             </w:r>
           </w:p>
         </w:tc>
@@ -352,7 +347,7 @@
               <w:rPr>
                 <w:rFonts w:cstheme="minorHAnsi"/>
               </w:rPr>
-              <w:t>Fields in a "Serializable" class should either be transient or serializable</w:t>
+              <w:t>Sections of code should not be commented out</w:t>
             </w:r>
           </w:p>
         </w:tc>
@@ -372,7 +367,7 @@
           </w:tcPr>
           <w:p>
             <w:r>
-              <w:t xml:space="preserve">Critical </w:t>
+              <w:t xml:space="preserve">Major </w:t>
             </w:r>
           </w:p>
         </w:tc>
@@ -382,7 +377,7 @@
           </w:tcPr>
           <w:p>
             <w:r>
-              <w:t>1</w:t>
+              <w:t>4</w:t>
             </w:r>
           </w:p>
         </w:tc>
@@ -394,7 +389,7 @@
           </w:tcPr>
           <w:p>
             <w:r>
-              <w:t>S2479</w:t>
+              <w:t>S1186</w:t>
             </w:r>
           </w:p>
         </w:tc>
@@ -403,16 +398,11 @@
             <w:tcW w:w="2054" w:type="dxa"/>
           </w:tcPr>
           <w:p>
-            <w:pPr>
+            <w:r>
               <w:rPr>
                 <w:rFonts w:cstheme="minorHAnsi"/>
               </w:rPr>
-            </w:pPr>
-            <w:r>
-              <w:rPr>
-                <w:rFonts w:cstheme="minorHAnsi"/>
-              </w:rPr>
-              <w:t>Whitespace and control characters in literals should be explicit </w:t>
+              <w:t>Methods should not be empty</w:t>
             </w:r>
           </w:p>
         </w:tc>
@@ -432,7 +422,7 @@
           </w:tcPr>
           <w:p>
             <w:r>
-              <w:t xml:space="preserve">Critical </w:t>
+              <w:t>Critical</w:t>
             </w:r>
           </w:p>
         </w:tc>
@@ -442,7 +432,7 @@
           </w:tcPr>
           <w:p>
             <w:r>
-              <w:t>4</w:t>
+              <w:t>2</w:t>
             </w:r>
           </w:p>
         </w:tc>
@@ -454,7 +444,7 @@
           </w:tcPr>
           <w:p>
             <w:r>
-              <w:t>S3252</w:t>
+              <w:t>S1066</w:t>
             </w:r>
           </w:p>
         </w:tc>
@@ -463,11 +453,16 @@
             <w:tcW w:w="2054" w:type="dxa"/>
           </w:tcPr>
           <w:p>
-            <w:r>
+            <w:pPr>
               <w:rPr>
                 <w:rFonts w:cstheme="minorHAnsi"/>
               </w:rPr>
-              <w:t>"static" base class members should not be accessed via derived types</w:t>
+            </w:pPr>
+            <w:r>
+              <w:rPr>
+                <w:rFonts w:cstheme="minorHAnsi"/>
+              </w:rPr>
+              <w:t>Collapsible "if" statements should be merged</w:t>
             </w:r>
           </w:p>
         </w:tc>
@@ -477,7 +472,7 @@
           </w:tcPr>
           <w:p>
             <w:r>
-              <w:t>Code smell</w:t>
+              <w:t xml:space="preserve">Code smell </w:t>
             </w:r>
           </w:p>
         </w:tc>
@@ -487,7 +482,7 @@
           </w:tcPr>
           <w:p>
             <w:r>
-              <w:t>Critical</w:t>
+              <w:t xml:space="preserve">Major </w:t>
             </w:r>
           </w:p>
         </w:tc>
@@ -497,7 +492,7 @@
           </w:tcPr>
           <w:p>
             <w:r>
-              <w:t>1</w:t>
+              <w:t>2</w:t>
             </w:r>
           </w:p>
         </w:tc>
@@ -509,7 +504,7 @@
           </w:tcPr>
           <w:p>
             <w:r>
-              <w:t>S3776</w:t>
+              <w:t>S2589</w:t>
             </w:r>
           </w:p>
         </w:tc>
@@ -527,7 +522,7 @@
               <w:rPr>
                 <w:rFonts w:cstheme="minorHAnsi"/>
               </w:rPr>
-              <w:t>Cognitive Complexity of methods should not be too high</w:t>
+              <w:t>Boolean expressions should not be gratuitous</w:t>
             </w:r>
           </w:p>
         </w:tc>
@@ -547,7 +542,7 @@
           </w:tcPr>
           <w:p>
             <w:r>
-              <w:t xml:space="preserve">Critical </w:t>
+              <w:t xml:space="preserve">Major </w:t>
             </w:r>
           </w:p>
         </w:tc>
@@ -557,7 +552,7 @@
           </w:tcPr>
           <w:p>
             <w:r>
-              <w:t>1</w:t>
+              <w:t>2</w:t>
             </w:r>
           </w:p>
         </w:tc>
@@ -569,7 +564,7 @@
           </w:tcPr>
           <w:p>
             <w:r>
-              <w:t>S106</w:t>
+              <w:t>S2699</w:t>
             </w:r>
           </w:p>
         </w:tc>
@@ -578,11 +573,16 @@
             <w:tcW w:w="2054" w:type="dxa"/>
           </w:tcPr>
           <w:p>
-            <w:r>
+            <w:pPr>
               <w:rPr>
                 <w:rFonts w:cstheme="minorHAnsi"/>
               </w:rPr>
-              <w:t>Standard outputs should not be used directly to log anything</w:t>
+            </w:pPr>
+            <w:r>
+              <w:rPr>
+                <w:rFonts w:cstheme="minorHAnsi"/>
+              </w:rPr>
+              <w:t>Tests should include assertions</w:t>
             </w:r>
           </w:p>
         </w:tc>
@@ -602,7 +602,7 @@
           </w:tcPr>
           <w:p>
             <w:r>
-              <w:t>Major</w:t>
+              <w:t xml:space="preserve">Blocker </w:t>
             </w:r>
           </w:p>
         </w:tc>
@@ -612,7 +612,7 @@
           </w:tcPr>
           <w:p>
             <w:r>
-              <w:t>22</w:t>
+              <w:t>1</w:t>
             </w:r>
           </w:p>
         </w:tc>
@@ -624,7 +624,7 @@
           </w:tcPr>
           <w:p>
             <w:r>
-              <w:t>S125</w:t>
+              <w:t>S2189</w:t>
             </w:r>
           </w:p>
         </w:tc>
@@ -637,7 +637,7 @@
               <w:rPr>
                 <w:rFonts w:cstheme="minorHAnsi"/>
               </w:rPr>
-              <w:t>Sections of code should not be commented out</w:t>
+              <w:t>Loops should not be infinite</w:t>
             </w:r>
           </w:p>
         </w:tc>
@@ -647,7 +647,7 @@
           </w:tcPr>
           <w:p>
             <w:r>
-              <w:t>Code smell</w:t>
+              <w:t>Bug</w:t>
             </w:r>
           </w:p>
         </w:tc>
@@ -657,7 +657,7 @@
           </w:tcPr>
           <w:p>
             <w:r>
-              <w:t xml:space="preserve">Major </w:t>
+              <w:t>Blocker</w:t>
             </w:r>
           </w:p>
         </w:tc>
@@ -667,7 +667,7 @@
           </w:tcPr>
           <w:p>
             <w:r>
-              <w:t>4</w:t>
+              <w:t>1</w:t>
             </w:r>
           </w:p>
         </w:tc>
@@ -679,7 +679,7 @@
           </w:tcPr>
           <w:p>
             <w:r>
-              <w:t>S1066</w:t>
+              <w:t>S1948</w:t>
             </w:r>
           </w:p>
         </w:tc>
@@ -688,16 +688,11 @@
             <w:tcW w:w="2054" w:type="dxa"/>
           </w:tcPr>
           <w:p>
-            <w:pPr>
+            <w:r>
               <w:rPr>
                 <w:rFonts w:cstheme="minorHAnsi"/>
               </w:rPr>
-            </w:pPr>
-            <w:r>
-              <w:rPr>
-                <w:rFonts w:cstheme="minorHAnsi"/>
-              </w:rPr>
-              <w:t>Collapsible "if" statements should be merged</w:t>
+              <w:t>Fields in a "Serializable" class should either be transient or serializable</w:t>
             </w:r>
           </w:p>
         </w:tc>
@@ -707,7 +702,7 @@
           </w:tcPr>
           <w:p>
             <w:r>
-              <w:t xml:space="preserve">Code smell </w:t>
+              <w:t>Code smell</w:t>
             </w:r>
           </w:p>
         </w:tc>
@@ -717,7 +712,7 @@
           </w:tcPr>
           <w:p>
             <w:r>
-              <w:t xml:space="preserve">Major </w:t>
+              <w:t xml:space="preserve">Critical </w:t>
             </w:r>
           </w:p>
         </w:tc>
@@ -727,7 +722,7 @@
           </w:tcPr>
           <w:p>
             <w:r>
-              <w:t>2</w:t>
+              <w:t>1</w:t>
             </w:r>
           </w:p>
         </w:tc>
@@ -739,7 +734,7 @@
           </w:tcPr>
           <w:p>
             <w:r>
-              <w:t>S1161</w:t>
+              <w:t>S3252</w:t>
             </w:r>
           </w:p>
         </w:tc>
@@ -752,7 +747,7 @@
               <w:rPr>
                 <w:rFonts w:cstheme="minorHAnsi"/>
               </w:rPr>
-              <w:t>"@Override" should be used on overriding and implementing methods</w:t>
+              <w:t>"static" base class members should not be accessed via derived types</w:t>
             </w:r>
           </w:p>
         </w:tc>
@@ -772,7 +767,7 @@
           </w:tcPr>
           <w:p>
             <w:r>
-              <w:t xml:space="preserve">Major </w:t>
+              <w:t>Critical</w:t>
             </w:r>
           </w:p>
         </w:tc>
@@ -794,7 +789,7 @@
           </w:tcPr>
           <w:p>
             <w:r>
-              <w:t>S2142</w:t>
+              <w:t>S3776</w:t>
             </w:r>
           </w:p>
         </w:tc>
@@ -803,25 +798,16 @@
             <w:tcW w:w="2054" w:type="dxa"/>
           </w:tcPr>
           <w:p>
-            <w:r>
+            <w:pPr>
               <w:rPr>
                 <w:rFonts w:cstheme="minorHAnsi"/>
               </w:rPr>
-              <w:t>"</w:t>
-            </w:r>
-            <w:proofErr w:type="spellStart"/>
+            </w:pPr>
             <w:r>
               <w:rPr>
                 <w:rFonts w:cstheme="minorHAnsi"/>
               </w:rPr>
-              <w:t>InterruptedException</w:t>
-            </w:r>
-            <w:proofErr w:type="spellEnd"/>
-            <w:r>
-              <w:rPr>
-                <w:rFonts w:cstheme="minorHAnsi"/>
-              </w:rPr>
-              <w:t>" should not be ignored</w:t>
+              <w:t>Cognitive Complexity of methods should not be too high</w:t>
             </w:r>
           </w:p>
         </w:tc>
@@ -831,7 +817,7 @@
           </w:tcPr>
           <w:p>
             <w:r>
-              <w:t>Bug</w:t>
+              <w:t>Code smell</w:t>
             </w:r>
           </w:p>
         </w:tc>
@@ -841,7 +827,7 @@
           </w:tcPr>
           <w:p>
             <w:r>
-              <w:t>Major</w:t>
+              <w:t xml:space="preserve">Critical </w:t>
             </w:r>
           </w:p>
         </w:tc>
@@ -863,7 +849,7 @@
           </w:tcPr>
           <w:p>
             <w:r>
-              <w:t>S2589</w:t>
+              <w:t>S1161</w:t>
             </w:r>
           </w:p>
         </w:tc>
@@ -872,16 +858,11 @@
             <w:tcW w:w="2054" w:type="dxa"/>
           </w:tcPr>
           <w:p>
-            <w:pPr>
+            <w:r>
               <w:rPr>
                 <w:rFonts w:cstheme="minorHAnsi"/>
               </w:rPr>
-            </w:pPr>
-            <w:r>
-              <w:rPr>
-                <w:rFonts w:cstheme="minorHAnsi"/>
-              </w:rPr>
-              <w:t>Boolean expressions should not be gratuitous</w:t>
+              <w:t>"@Override" should be used on overriding and implementing methods</w:t>
             </w:r>
           </w:p>
         </w:tc>
@@ -911,7 +892,7 @@
           </w:tcPr>
           <w:p>
             <w:r>
-              <w:t>2</w:t>
+              <w:t>1</w:t>
             </w:r>
           </w:p>
         </w:tc>
@@ -923,7 +904,7 @@
           </w:tcPr>
           <w:p>
             <w:r>
-              <w:t>S4973</w:t>
+              <w:t>S2142</w:t>
             </w:r>
           </w:p>
         </w:tc>
@@ -932,30 +913,11 @@
             <w:tcW w:w="2054" w:type="dxa"/>
           </w:tcPr>
           <w:p>
-            <w:pPr>
+            <w:r>
               <w:rPr>
                 <w:rFonts w:cstheme="minorHAnsi"/>
               </w:rPr>
-            </w:pPr>
-            <w:r>
-              <w:rPr>
-                <w:rFonts w:cstheme="minorHAnsi"/>
-              </w:rPr>
-              <w:t>Strings and Boxed types should be compared using "</w:t>
-            </w:r>
-            <w:proofErr w:type="gramStart"/>
-            <w:r>
-              <w:rPr>
-                <w:rFonts w:cstheme="minorHAnsi"/>
-              </w:rPr>
-              <w:t>equals(</w:t>
-            </w:r>
-            <w:proofErr w:type="gramEnd"/>
-            <w:r>
-              <w:rPr>
-                <w:rFonts w:cstheme="minorHAnsi"/>
-              </w:rPr>
-              <w:t>)"</w:t>
+              <w:t>"InterruptedException" should not be ignored</w:t>
             </w:r>
           </w:p>
         </w:tc>
@@ -965,7 +927,7 @@
           </w:tcPr>
           <w:p>
             <w:r>
-              <w:t xml:space="preserve">Bug </w:t>
+              <w:t>Bug</w:t>
             </w:r>
           </w:p>
         </w:tc>
@@ -975,7 +937,7 @@
           </w:tcPr>
           <w:p>
             <w:r>
-              <w:t xml:space="preserve">Major </w:t>
+              <w:t>Major</w:t>
             </w:r>
           </w:p>
         </w:tc>
@@ -998,7 +960,7 @@
           <w:p>
             <w:r>
               <w:lastRenderedPageBreak/>
-              <w:t>S120</w:t>
+              <w:t>S4973</w:t>
             </w:r>
           </w:p>
         </w:tc>
@@ -1007,11 +969,16 @@
             <w:tcW w:w="2054" w:type="dxa"/>
           </w:tcPr>
           <w:p>
-            <w:r>
+            <w:pPr>
               <w:rPr>
                 <w:rFonts w:cstheme="minorHAnsi"/>
               </w:rPr>
-              <w:t>Package names should comply with a naming convention</w:t>
+            </w:pPr>
+            <w:r>
+              <w:rPr>
+                <w:rFonts w:cstheme="minorHAnsi"/>
+              </w:rPr>
+              <w:t>Strings and Boxed types should be compared using "equals()"</w:t>
             </w:r>
           </w:p>
         </w:tc>
@@ -1021,7 +988,7 @@
           </w:tcPr>
           <w:p>
             <w:r>
-              <w:t>Code smell</w:t>
+              <w:t xml:space="preserve">Bug </w:t>
             </w:r>
           </w:p>
         </w:tc>
@@ -1031,7 +998,7 @@
           </w:tcPr>
           <w:p>
             <w:r>
-              <w:t>Minor</w:t>
+              <w:t xml:space="preserve">Major </w:t>
             </w:r>
           </w:p>
         </w:tc>
@@ -1041,7 +1008,7 @@
           </w:tcPr>
           <w:p>
             <w:r>
-              <w:t>6</w:t>
+              <w:t>1</w:t>
             </w:r>
           </w:p>
         </w:tc>
@@ -1071,21 +1038,7 @@
               <w:rPr>
                 <w:rFonts w:cstheme="minorHAnsi"/>
               </w:rPr>
-              <w:t xml:space="preserve">Return of </w:t>
-            </w:r>
-            <w:proofErr w:type="spellStart"/>
-            <w:r>
-              <w:rPr>
-                <w:rFonts w:cstheme="minorHAnsi"/>
-              </w:rPr>
-              <w:t>boolean</w:t>
-            </w:r>
-            <w:proofErr w:type="spellEnd"/>
-            <w:r>
-              <w:rPr>
-                <w:rFonts w:cstheme="minorHAnsi"/>
-              </w:rPr>
-              <w:t xml:space="preserve"> expressions should not be wrapped into an "if-then-else" statement</w:t>
+              <w:t>Return of boolean expressions should not be wrapped into an "if-then-else" statement</w:t>
             </w:r>
           </w:p>
         </w:tc>
@@ -1380,35 +1333,7 @@
               <w:rPr>
                 <w:rFonts w:cstheme="minorHAnsi"/>
               </w:rPr>
-              <w:t>"</w:t>
-            </w:r>
-            <w:proofErr w:type="spellStart"/>
-            <w:r>
-              <w:rPr>
-                <w:rFonts w:cstheme="minorHAnsi"/>
-              </w:rPr>
-              <w:t>Iterator.next</w:t>
-            </w:r>
-            <w:proofErr w:type="spellEnd"/>
-            <w:r>
-              <w:rPr>
-                <w:rFonts w:cstheme="minorHAnsi"/>
-              </w:rPr>
-              <w:t>()" methods should throw "</w:t>
-            </w:r>
-            <w:proofErr w:type="spellStart"/>
-            <w:r>
-              <w:rPr>
-                <w:rFonts w:cstheme="minorHAnsi"/>
-              </w:rPr>
-              <w:t>NoSuchElementException</w:t>
-            </w:r>
-            <w:proofErr w:type="spellEnd"/>
-            <w:r>
-              <w:rPr>
-                <w:rFonts w:cstheme="minorHAnsi"/>
-              </w:rPr>
-              <w:t>"</w:t>
+              <w:t>"Iterator.next()" methods should throw "NoSuchElementException"</w:t>
             </w:r>
           </w:p>
         </w:tc>
@@ -1485,18 +1410,8 @@
           <w:b/>
           <w:bCs/>
         </w:rPr>
-        <w:t xml:space="preserve">Standard outputs should not be used directly to log </w:t>
-      </w:r>
-      <w:proofErr w:type="gramStart"/>
-      <w:r>
-        <w:rPr>
-          <w:rFonts w:cstheme="minorHAnsi"/>
-          <w:b/>
-          <w:bCs/>
-        </w:rPr>
-        <w:t>anything</w:t>
-      </w:r>
-      <w:proofErr w:type="gramEnd"/>
+        <w:t>Standard outputs should not be used directly to log anything</w:t>
+      </w:r>
     </w:p>
     <w:p>
       <w:r>
@@ -1551,6 +1466,26 @@
         </w:drawing>
       </w:r>
     </w:p>
+    <w:p>
+      <w:r>
+        <w:t>Loggers should be used in place of the System Output Stream as this allows for better monitoring of the program. Loggers provide formatting and structure to messages</w:t>
+      </w:r>
+      <w:r>
+        <w:t>, include important information such as timestamps and categorization,</w:t>
+      </w:r>
+      <w:r>
+        <w:t xml:space="preserve"> and </w:t>
+      </w:r>
+      <w:r>
+        <w:t xml:space="preserve">allows </w:t>
+      </w:r>
+      <w:r>
+        <w:t>outputting</w:t>
+      </w:r>
+      <w:r>
+        <w:t xml:space="preserve"> to a file for later analysis. Loggers also prevent messages containing internal information from being returned to end-users and potential attackers.</w:t>
+      </w:r>
+    </w:p>
     <w:p/>
     <w:p>
       <w:pPr>
@@ -1579,25 +1514,7 @@
           <w:b/>
           <w:bCs/>
         </w:rPr>
-        <w:t xml:space="preserve">Whitespace and control characters in literals should be </w:t>
-      </w:r>
-      <w:proofErr w:type="gramStart"/>
-      <w:r>
-        <w:rPr>
-          <w:rFonts w:cstheme="minorHAnsi"/>
-          <w:b/>
-          <w:bCs/>
-        </w:rPr>
-        <w:t>explicit</w:t>
-      </w:r>
-      <w:proofErr w:type="gramEnd"/>
-      <w:r>
-        <w:rPr>
-          <w:rFonts w:cstheme="minorHAnsi"/>
-          <w:b/>
-          <w:bCs/>
-        </w:rPr>
-        <w:t> </w:t>
+        <w:t>Whitespace and control characters in literals should be explicit </w:t>
       </w:r>
     </w:p>
     <w:p>
@@ -1610,9 +1527,10 @@
         <w:rPr>
           <w:noProof/>
         </w:rPr>
+        <w:lastRenderedPageBreak/>
         <w:drawing>
-          <wp:inline distT="0" distB="0" distL="0" distR="0" wp14:anchorId="2208523A" wp14:editId="53E9FB10">
-            <wp:extent cx="4955801" cy="1664898"/>
+          <wp:inline distT="0" distB="0" distL="0" distR="0" wp14:anchorId="2208523A" wp14:editId="762E9BB7">
+            <wp:extent cx="5931341" cy="1181747"/>
             <wp:effectExtent l="0" t="0" r="0" b="0"/>
             <wp:docPr id="1871217571" name="Picture 1" descr="Text&#10;&#10;Description automatically generated"/>
             <wp:cNvGraphicFramePr>
@@ -1633,13 +1551,13 @@
                         </a:ext>
                       </a:extLst>
                     </a:blip>
-                    <a:srcRect b="37594"/>
+                    <a:srcRect t="25396" b="37594"/>
                     <a:stretch/>
                   </pic:blipFill>
                   <pic:spPr bwMode="auto">
                     <a:xfrm>
                       <a:off x="0" y="0"/>
-                      <a:ext cx="4965249" cy="1668072"/>
+                      <a:ext cx="5953181" cy="1186098"/>
                     </a:xfrm>
                     <a:prstGeom prst="rect">
                       <a:avLst/>
@@ -1662,35 +1580,60 @@
     </w:p>
     <w:p>
       <w:r>
-        <w:lastRenderedPageBreak/>
-        <w:t xml:space="preserve">The affected code fragments </w:t>
-      </w:r>
-      <w:proofErr w:type="gramStart"/>
-      <w:r>
-        <w:t>are located in</w:t>
-      </w:r>
-      <w:proofErr w:type="gramEnd"/>
-      <w:r>
-        <w:t xml:space="preserve"> the SQL connection manager and can be found in strings that are used to hold multi-line SQL queries. Since SQL queries require specific formatting, the code attempts to do so by </w:t>
-      </w:r>
-      <w:r>
-        <w:t>concatenating strings and using newline characters.</w:t>
+        <w:t>The affected code fragments are located in the SQL connection manager and can be found in strings that are used to hold multi-line SQL queries. SQL queries require specific formatting,</w:t>
+      </w:r>
+      <w:r>
+        <w:t xml:space="preserve"> which</w:t>
+      </w:r>
+      <w:r>
+        <w:t xml:space="preserve"> the code attempts to </w:t>
+      </w:r>
+      <w:r>
+        <w:t xml:space="preserve">follow </w:t>
+      </w:r>
+      <w:r>
+        <w:t xml:space="preserve">by </w:t>
+      </w:r>
+      <w:r>
+        <w:t>using newline characters</w:t>
+      </w:r>
+      <w:r>
+        <w:t xml:space="preserve"> and whitespace at the start of the two middle strings</w:t>
+      </w:r>
+      <w:r>
+        <w:t>.</w:t>
+      </w:r>
+      <w:r>
+        <w:t xml:space="preserve"> Since the whitespace is not using control characters it can be difficult to determine if it is supposed to be a single space or a tab. This can cause bugs when the string is interpreted incorrectly.</w:t>
+      </w:r>
+    </w:p>
+    <w:p>
+      <w:r>
+        <w:t>In this case the problem would be very simple to fix since all you need to do is replace the whitespace with a “\t” (TAB) control character.</w:t>
       </w:r>
     </w:p>
     <w:p/>
     <w:p>
       <w:pPr>
         <w:rPr>
-          <w:b/>
-          <w:bCs/>
-        </w:rPr>
-      </w:pPr>
-      <w:r>
-        <w:rPr>
-          <w:b/>
-          <w:bCs/>
-        </w:rPr>
-        <w:t>S2189</w:t>
+          <w:rFonts w:cstheme="minorHAnsi"/>
+          <w:b/>
+          <w:bCs/>
+        </w:rPr>
+      </w:pPr>
+      <w:r>
+        <w:rPr>
+          <w:b/>
+          <w:bCs/>
+        </w:rPr>
+        <w:t>S2</w:t>
+      </w:r>
+      <w:r>
+        <w:rPr>
+          <w:b/>
+          <w:bCs/>
+        </w:rPr>
+        <w:t>699</w:t>
       </w:r>
       <w:r>
         <w:rPr>
@@ -1705,18 +1648,92 @@
           <w:b/>
           <w:bCs/>
         </w:rPr>
-        <w:t xml:space="preserve">Loops should not be </w:t>
-      </w:r>
-      <w:proofErr w:type="gramStart"/>
-      <w:r>
-        <w:rPr>
-          <w:rFonts w:cstheme="minorHAnsi"/>
-          <w:b/>
-          <w:bCs/>
-        </w:rPr>
-        <w:t>infinite</w:t>
-      </w:r>
-      <w:proofErr w:type="gramEnd"/>
+        <w:t>Tests should include assertions</w:t>
+      </w:r>
+    </w:p>
+    <w:p>
+      <w:pPr>
+        <w:rPr>
+          <w:rFonts w:cstheme="minorHAnsi"/>
+        </w:rPr>
+      </w:pPr>
+      <w:r>
+        <w:rPr>
+          <w:rFonts w:cstheme="minorHAnsi"/>
+        </w:rPr>
+        <w:t>While this warning only appears once, it has the highest severity of “blocker”</w:t>
+      </w:r>
+      <w:r>
+        <w:rPr>
+          <w:rFonts w:cstheme="minorHAnsi"/>
+        </w:rPr>
+        <w:t xml:space="preserve"> and thus has a high probability to negatively impact the application.</w:t>
+      </w:r>
+    </w:p>
+    <w:p>
+      <w:pPr>
+        <w:rPr>
+          <w:rFonts w:cstheme="minorHAnsi"/>
+        </w:rPr>
+      </w:pPr>
+      <w:r>
+        <w:rPr>
+          <w:rFonts w:cstheme="minorHAnsi"/>
+          <w:noProof/>
+        </w:rPr>
+        <w:drawing>
+          <wp:inline distT="0" distB="0" distL="0" distR="0" wp14:anchorId="77541543" wp14:editId="5468573E">
+            <wp:extent cx="4471395" cy="1690778"/>
+            <wp:effectExtent l="0" t="0" r="0" b="0"/>
+            <wp:docPr id="258944138" name="Picture 1" descr="Text&#10;&#10;Description automatically generated"/>
+            <wp:cNvGraphicFramePr>
+              <a:graphicFrameLocks xmlns:a="http://schemas.openxmlformats.org/drawingml/2006/main" noChangeAspect="1"/>
+            </wp:cNvGraphicFramePr>
+            <a:graphic xmlns:a="http://schemas.openxmlformats.org/drawingml/2006/main">
+              <a:graphicData uri="http://schemas.openxmlformats.org/drawingml/2006/picture">
+                <pic:pic xmlns:pic="http://schemas.openxmlformats.org/drawingml/2006/picture">
+                  <pic:nvPicPr>
+                    <pic:cNvPr id="258944138" name="Picture 1" descr="Text&#10;&#10;Description automatically generated"/>
+                    <pic:cNvPicPr/>
+                  </pic:nvPicPr>
+                  <pic:blipFill>
+                    <a:blip r:embed="rId6">
+                      <a:extLst>
+                        <a:ext uri="{28A0092B-C50C-407E-A947-70E740481C1C}">
+                          <a14:useLocalDpi xmlns:a14="http://schemas.microsoft.com/office/drawing/2010/main" val="0"/>
+                        </a:ext>
+                      </a:extLst>
+                    </a:blip>
+                    <a:stretch>
+                      <a:fillRect/>
+                    </a:stretch>
+                  </pic:blipFill>
+                  <pic:spPr>
+                    <a:xfrm>
+                      <a:off x="0" y="0"/>
+                      <a:ext cx="4477746" cy="1693180"/>
+                    </a:xfrm>
+                    <a:prstGeom prst="rect">
+                      <a:avLst/>
+                    </a:prstGeom>
+                  </pic:spPr>
+                </pic:pic>
+              </a:graphicData>
+            </a:graphic>
+          </wp:inline>
+        </w:drawing>
+      </w:r>
+    </w:p>
+    <w:p>
+      <w:r>
+        <w:t>This code fragment is from AppTest.java which should hold the test cases for the application to ensure that the application is functioning as intended. Junit assertions has been imported but no assertions have been used in the test case, effectively creating a test that does not test anything</w:t>
+      </w:r>
+      <w:r>
+        <w:t xml:space="preserve"> or throw any exceptions</w:t>
+      </w:r>
+      <w:r>
+        <w:t xml:space="preserve">. </w:t>
+      </w:r>
     </w:p>
     <w:p/>
     <w:p/>
@@ -1729,19 +1746,83 @@
       </w:r>
     </w:p>
     <w:p/>
+    <w:p>
+      <w:pPr>
+        <w:rPr>
+          <w:b/>
+          <w:bCs/>
+        </w:rPr>
+      </w:pPr>
+      <w:r>
+        <w:rPr>
+          <w:b/>
+          <w:bCs/>
+        </w:rPr>
+        <w:t xml:space="preserve">S106 - </w:t>
+      </w:r>
+      <w:r>
+        <w:rPr>
+          <w:rFonts w:cstheme="minorHAnsi"/>
+          <w:b/>
+          <w:bCs/>
+        </w:rPr>
+        <w:t>Standard outputs should not be used directly to log anything</w:t>
+      </w:r>
+    </w:p>
     <w:p/>
+    <w:p>
+      <w:pPr>
+        <w:rPr>
+          <w:b/>
+          <w:bCs/>
+        </w:rPr>
+      </w:pPr>
+      <w:r>
+        <w:rPr>
+          <w:b/>
+          <w:bCs/>
+        </w:rPr>
+        <w:t xml:space="preserve">S2479 - </w:t>
+      </w:r>
+      <w:r>
+        <w:rPr>
+          <w:rFonts w:cstheme="minorHAnsi"/>
+          <w:b/>
+          <w:bCs/>
+        </w:rPr>
+        <w:t>Whitespace and control characters in literals should be explicit </w:t>
+      </w:r>
+    </w:p>
     <w:p/>
-    <w:p/>
-    <w:p/>
-    <w:p/>
-    <w:p/>
-    <w:p/>
-    <w:p/>
+    <w:p>
+      <w:pPr>
+        <w:rPr>
+          <w:b/>
+          <w:bCs/>
+        </w:rPr>
+      </w:pPr>
+      <w:r>
+        <w:rPr>
+          <w:b/>
+          <w:bCs/>
+        </w:rPr>
+        <w:t xml:space="preserve">S2189 - </w:t>
+      </w:r>
+      <w:r>
+        <w:rPr>
+          <w:rFonts w:cstheme="minorHAnsi"/>
+          <w:b/>
+          <w:bCs/>
+        </w:rPr>
+        <w:t>Loops should not be infinite</w:t>
+      </w:r>
+    </w:p>
     <w:p>
       <w:pPr>
         <w:pStyle w:val="Heading1"/>
       </w:pPr>
       <w:r>
+        <w:lastRenderedPageBreak/>
         <w:t>PMD Analysis</w:t>
       </w:r>
     </w:p>
@@ -1865,7 +1946,6 @@
                 <w:szCs w:val="22"/>
               </w:rPr>
             </w:pPr>
-            <w:proofErr w:type="spellStart"/>
             <w:r>
               <w:rPr>
                 <w:rFonts w:asciiTheme="minorHAnsi" w:hAnsiTheme="minorHAnsi" w:cstheme="minorHAnsi"/>
@@ -1873,10 +1953,8 @@
                 <w:sz w:val="22"/>
                 <w:szCs w:val="22"/>
               </w:rPr>
-              <w:lastRenderedPageBreak/>
-              <w:t>ClassWithOnlyPrivateConstructorsShouldBeFinal</w:t>
-            </w:r>
-            <w:proofErr w:type="spellEnd"/>
+              <w:t>UncommentedEmptyMethodBody</w:t>
+            </w:r>
           </w:p>
         </w:tc>
         <w:tc>
@@ -1884,13 +1962,8 @@
             <w:tcW w:w="1737" w:type="dxa"/>
           </w:tcPr>
           <w:p>
-            <w:proofErr w:type="gramStart"/>
-            <w:r>
-              <w:t>High(</w:t>
-            </w:r>
-            <w:proofErr w:type="gramEnd"/>
-            <w:r>
-              <w:t>1)</w:t>
+            <w:r>
+              <w:t>Medium (3)</w:t>
             </w:r>
           </w:p>
         </w:tc>
@@ -1900,7 +1973,7 @@
           </w:tcPr>
           <w:p>
             <w:r>
-              <w:t>Design</w:t>
+              <w:t>Documentation</w:t>
             </w:r>
           </w:p>
         </w:tc>
@@ -1910,7 +1983,7 @@
           </w:tcPr>
           <w:p>
             <w:r>
-              <w:t>1</w:t>
+              <w:t>3</w:t>
             </w:r>
           </w:p>
         </w:tc>
@@ -1932,7 +2005,6 @@
                 <w:szCs w:val="22"/>
               </w:rPr>
             </w:pPr>
-            <w:proofErr w:type="spellStart"/>
             <w:r>
               <w:rPr>
                 <w:rFonts w:asciiTheme="minorHAnsi" w:hAnsiTheme="minorHAnsi" w:cstheme="minorHAnsi"/>
@@ -1940,9 +2012,8 @@
                 <w:sz w:val="22"/>
                 <w:szCs w:val="22"/>
               </w:rPr>
-              <w:t>UncommentedEmptyMethodBody</w:t>
-            </w:r>
-            <w:proofErr w:type="spellEnd"/>
+              <w:t>CloseResource</w:t>
+            </w:r>
           </w:p>
         </w:tc>
         <w:tc>
@@ -1950,13 +2021,8 @@
             <w:tcW w:w="1737" w:type="dxa"/>
           </w:tcPr>
           <w:p>
-            <w:proofErr w:type="gramStart"/>
-            <w:r>
-              <w:t>Medium(</w:t>
-            </w:r>
-            <w:proofErr w:type="gramEnd"/>
-            <w:r>
-              <w:t>3)</w:t>
+            <w:r>
+              <w:t>Medium (3)</w:t>
             </w:r>
           </w:p>
         </w:tc>
@@ -1966,7 +2032,7 @@
           </w:tcPr>
           <w:p>
             <w:r>
-              <w:t>Documentation</w:t>
+              <w:t>Error prone</w:t>
             </w:r>
           </w:p>
         </w:tc>
@@ -1976,7 +2042,7 @@
           </w:tcPr>
           <w:p>
             <w:r>
-              <w:t>3</w:t>
+              <w:t>2</w:t>
             </w:r>
           </w:p>
         </w:tc>
@@ -1998,7 +2064,6 @@
                 <w:szCs w:val="22"/>
               </w:rPr>
             </w:pPr>
-            <w:proofErr w:type="spellStart"/>
             <w:r>
               <w:rPr>
                 <w:rFonts w:asciiTheme="minorHAnsi" w:hAnsiTheme="minorHAnsi" w:cstheme="minorHAnsi"/>
@@ -2006,9 +2071,8 @@
                 <w:sz w:val="22"/>
                 <w:szCs w:val="22"/>
               </w:rPr>
-              <w:t>ImplicitSwitchFallThrough</w:t>
-            </w:r>
-            <w:proofErr w:type="spellEnd"/>
+              <w:t>LiteralsFirstInComparisons</w:t>
+            </w:r>
           </w:p>
         </w:tc>
         <w:tc>
@@ -2016,13 +2080,8 @@
             <w:tcW w:w="1737" w:type="dxa"/>
           </w:tcPr>
           <w:p>
-            <w:proofErr w:type="gramStart"/>
-            <w:r>
-              <w:t>Medium(</w:t>
-            </w:r>
-            <w:proofErr w:type="gramEnd"/>
-            <w:r>
-              <w:t>3)</w:t>
+            <w:r>
+              <w:t>Medium (3)</w:t>
             </w:r>
           </w:p>
         </w:tc>
@@ -2032,7 +2091,7 @@
           </w:tcPr>
           <w:p>
             <w:r>
-              <w:t>Error prone</w:t>
+              <w:t>Best practices</w:t>
             </w:r>
           </w:p>
         </w:tc>
@@ -2042,7 +2101,7 @@
           </w:tcPr>
           <w:p>
             <w:r>
-              <w:t>1</w:t>
+              <w:t>2</w:t>
             </w:r>
           </w:p>
         </w:tc>
@@ -2064,7 +2123,6 @@
                 <w:szCs w:val="22"/>
               </w:rPr>
             </w:pPr>
-            <w:proofErr w:type="spellStart"/>
             <w:r>
               <w:rPr>
                 <w:rFonts w:asciiTheme="minorHAnsi" w:hAnsiTheme="minorHAnsi" w:cstheme="minorHAnsi"/>
@@ -2072,9 +2130,8 @@
                 <w:sz w:val="22"/>
                 <w:szCs w:val="22"/>
               </w:rPr>
-              <w:t>ForLoopCanBeForeach</w:t>
-            </w:r>
-            <w:proofErr w:type="spellEnd"/>
+              <w:t>ClassWithOnlyPrivateConstructorsShouldBeFinal</w:t>
+            </w:r>
           </w:p>
         </w:tc>
         <w:tc>
@@ -2082,13 +2139,16 @@
             <w:tcW w:w="1737" w:type="dxa"/>
           </w:tcPr>
           <w:p>
-            <w:proofErr w:type="gramStart"/>
-            <w:r>
-              <w:t>Medium(</w:t>
-            </w:r>
-            <w:proofErr w:type="gramEnd"/>
-            <w:r>
-              <w:t>3)</w:t>
+            <w:pPr>
+              <w:tabs>
+                <w:tab w:val="left" w:pos="1182"/>
+              </w:tabs>
+            </w:pPr>
+            <w:r>
+              <w:t>High (1)</w:t>
+            </w:r>
+            <w:r>
+              <w:tab/>
             </w:r>
           </w:p>
         </w:tc>
@@ -2098,7 +2158,7 @@
           </w:tcPr>
           <w:p>
             <w:r>
-              <w:t>Best practices</w:t>
+              <w:t>Design</w:t>
             </w:r>
           </w:p>
         </w:tc>
@@ -2130,7 +2190,6 @@
                 <w:szCs w:val="22"/>
               </w:rPr>
             </w:pPr>
-            <w:proofErr w:type="spellStart"/>
             <w:r>
               <w:rPr>
                 <w:rFonts w:asciiTheme="minorHAnsi" w:hAnsiTheme="minorHAnsi" w:cstheme="minorHAnsi"/>
@@ -2138,9 +2197,8 @@
                 <w:sz w:val="22"/>
                 <w:szCs w:val="22"/>
               </w:rPr>
-              <w:t>LiteralsFirstInComparisons</w:t>
-            </w:r>
-            <w:proofErr w:type="spellEnd"/>
+              <w:t>ImplicitSwitchFallThrough</w:t>
+            </w:r>
           </w:p>
         </w:tc>
         <w:tc>
@@ -2148,13 +2206,8 @@
             <w:tcW w:w="1737" w:type="dxa"/>
           </w:tcPr>
           <w:p>
-            <w:proofErr w:type="gramStart"/>
-            <w:r>
-              <w:t>Medium(</w:t>
-            </w:r>
-            <w:proofErr w:type="gramEnd"/>
-            <w:r>
-              <w:t>3)</w:t>
+            <w:r>
+              <w:t>Medium (3)</w:t>
             </w:r>
           </w:p>
         </w:tc>
@@ -2164,7 +2217,7 @@
           </w:tcPr>
           <w:p>
             <w:r>
-              <w:t>Best practices</w:t>
+              <w:t>Error prone</w:t>
             </w:r>
           </w:p>
         </w:tc>
@@ -2174,7 +2227,7 @@
           </w:tcPr>
           <w:p>
             <w:r>
-              <w:t>2</w:t>
+              <w:t>1</w:t>
             </w:r>
           </w:p>
         </w:tc>
@@ -2196,7 +2249,6 @@
                 <w:szCs w:val="22"/>
               </w:rPr>
             </w:pPr>
-            <w:proofErr w:type="spellStart"/>
             <w:r>
               <w:rPr>
                 <w:rFonts w:asciiTheme="minorHAnsi" w:hAnsiTheme="minorHAnsi" w:cstheme="minorHAnsi"/>
@@ -2206,7 +2258,6 @@
               </w:rPr>
               <w:t>CompareObjectsWithEquals</w:t>
             </w:r>
-            <w:proofErr w:type="spellEnd"/>
           </w:p>
         </w:tc>
         <w:tc>
@@ -2214,13 +2265,8 @@
             <w:tcW w:w="1737" w:type="dxa"/>
           </w:tcPr>
           <w:p>
-            <w:proofErr w:type="gramStart"/>
-            <w:r>
-              <w:t>Medium(</w:t>
-            </w:r>
-            <w:proofErr w:type="gramEnd"/>
-            <w:r>
-              <w:t>3)</w:t>
+            <w:r>
+              <w:t>Medium (3)</w:t>
             </w:r>
           </w:p>
         </w:tc>
@@ -2262,7 +2308,6 @@
                 <w:szCs w:val="22"/>
               </w:rPr>
             </w:pPr>
-            <w:proofErr w:type="spellStart"/>
             <w:r>
               <w:rPr>
                 <w:rFonts w:asciiTheme="minorHAnsi" w:hAnsiTheme="minorHAnsi" w:cstheme="minorHAnsi"/>
@@ -2272,7 +2317,6 @@
               </w:rPr>
               <w:t>UseEqualsToCompareStrings</w:t>
             </w:r>
-            <w:proofErr w:type="spellEnd"/>
           </w:p>
         </w:tc>
         <w:tc>
@@ -2280,13 +2324,8 @@
             <w:tcW w:w="1737" w:type="dxa"/>
           </w:tcPr>
           <w:p>
-            <w:proofErr w:type="gramStart"/>
-            <w:r>
-              <w:t>Medium(</w:t>
-            </w:r>
-            <w:proofErr w:type="gramEnd"/>
-            <w:r>
-              <w:t>3)</w:t>
+            <w:r>
+              <w:t>Medium (3)</w:t>
             </w:r>
           </w:p>
         </w:tc>
@@ -2328,7 +2367,6 @@
                 <w:szCs w:val="22"/>
               </w:rPr>
             </w:pPr>
-            <w:proofErr w:type="spellStart"/>
             <w:r>
               <w:rPr>
                 <w:rFonts w:asciiTheme="minorHAnsi" w:hAnsiTheme="minorHAnsi" w:cstheme="minorHAnsi"/>
@@ -2336,9 +2374,8 @@
                 <w:sz w:val="22"/>
                 <w:szCs w:val="22"/>
               </w:rPr>
-              <w:t>CloseResource</w:t>
-            </w:r>
-            <w:proofErr w:type="spellEnd"/>
+              <w:t>SimplifyBooleanReturns</w:t>
+            </w:r>
           </w:p>
         </w:tc>
         <w:tc>
@@ -2346,13 +2383,8 @@
             <w:tcW w:w="1737" w:type="dxa"/>
           </w:tcPr>
           <w:p>
-            <w:proofErr w:type="gramStart"/>
-            <w:r>
-              <w:t>Medium(</w:t>
-            </w:r>
-            <w:proofErr w:type="gramEnd"/>
-            <w:r>
-              <w:t>3)</w:t>
+            <w:r>
+              <w:t>Medium (3)</w:t>
             </w:r>
           </w:p>
         </w:tc>
@@ -2362,7 +2394,7 @@
           </w:tcPr>
           <w:p>
             <w:r>
-              <w:t>Error prone</w:t>
+              <w:t>Design</w:t>
             </w:r>
           </w:p>
         </w:tc>
@@ -2372,7 +2404,7 @@
           </w:tcPr>
           <w:p>
             <w:r>
-              <w:t>2</w:t>
+              <w:t>1</w:t>
             </w:r>
           </w:p>
         </w:tc>
@@ -2394,7 +2426,6 @@
                 <w:szCs w:val="22"/>
               </w:rPr>
             </w:pPr>
-            <w:proofErr w:type="spellStart"/>
             <w:r>
               <w:rPr>
                 <w:rFonts w:asciiTheme="minorHAnsi" w:hAnsiTheme="minorHAnsi" w:cstheme="minorHAnsi"/>
@@ -2402,9 +2433,8 @@
                 <w:sz w:val="22"/>
                 <w:szCs w:val="22"/>
               </w:rPr>
-              <w:t>SimplifyBooleanReturns</w:t>
-            </w:r>
-            <w:proofErr w:type="spellEnd"/>
+              <w:t>ForLoopCanBeForeach</w:t>
+            </w:r>
           </w:p>
         </w:tc>
         <w:tc>
@@ -2412,13 +2442,8 @@
             <w:tcW w:w="1737" w:type="dxa"/>
           </w:tcPr>
           <w:p>
-            <w:proofErr w:type="gramStart"/>
-            <w:r>
-              <w:t>Medium(</w:t>
-            </w:r>
-            <w:proofErr w:type="gramEnd"/>
-            <w:r>
-              <w:t>3)</w:t>
+            <w:r>
+              <w:t>Medium (3)</w:t>
             </w:r>
           </w:p>
         </w:tc>
@@ -2428,7 +2453,7 @@
           </w:tcPr>
           <w:p>
             <w:r>
-              <w:t>Design</w:t>
+              <w:t>Best practices</w:t>
             </w:r>
           </w:p>
         </w:tc>
@@ -2460,7 +2485,6 @@
                 <w:szCs w:val="22"/>
               </w:rPr>
             </w:pPr>
-            <w:proofErr w:type="spellStart"/>
             <w:r>
               <w:rPr>
                 <w:rFonts w:asciiTheme="minorHAnsi" w:hAnsiTheme="minorHAnsi" w:cstheme="minorHAnsi"/>
@@ -2470,7 +2494,6 @@
               </w:rPr>
               <w:t>UnnecessaryImport</w:t>
             </w:r>
-            <w:proofErr w:type="spellEnd"/>
           </w:p>
         </w:tc>
         <w:tc>
@@ -2479,15 +2502,7 @@
           </w:tcPr>
           <w:p>
             <w:r>
-              <w:t xml:space="preserve">Medium </w:t>
-            </w:r>
-            <w:proofErr w:type="gramStart"/>
-            <w:r>
-              <w:t>low(</w:t>
-            </w:r>
-            <w:proofErr w:type="gramEnd"/>
-            <w:r>
-              <w:t>4)</w:t>
+              <w:t>Medium low (4)</w:t>
             </w:r>
           </w:p>
         </w:tc>
@@ -2522,42 +2537,432 @@
         <w:t>A.1.5</w:t>
       </w:r>
     </w:p>
+    <w:p>
+      <w:pPr>
+        <w:rPr>
+          <w:rFonts w:cstheme="minorHAnsi"/>
+          <w:b/>
+          <w:bCs/>
+          <w:color w:val="000000"/>
+        </w:rPr>
+      </w:pPr>
+    </w:p>
+    <w:p>
+      <w:pPr>
+        <w:rPr>
+          <w:rFonts w:cstheme="minorHAnsi"/>
+          <w:b/>
+          <w:bCs/>
+          <w:color w:val="000000"/>
+        </w:rPr>
+      </w:pPr>
+      <w:r>
+        <w:rPr>
+          <w:rFonts w:cstheme="minorHAnsi"/>
+          <w:b/>
+          <w:bCs/>
+          <w:color w:val="000000"/>
+        </w:rPr>
+        <w:t>UncommentedEmptyMethodBody</w:t>
+      </w:r>
+    </w:p>
+    <w:p>
+      <w:pPr>
+        <w:rPr>
+          <w:rFonts w:cstheme="minorHAnsi"/>
+          <w:color w:val="000000"/>
+        </w:rPr>
+      </w:pPr>
+      <w:r>
+        <w:rPr>
+          <w:rFonts w:cstheme="minorHAnsi"/>
+          <w:color w:val="000000"/>
+        </w:rPr>
+        <w:t>This warning has the highest frequency of all violations</w:t>
+      </w:r>
+      <w:r>
+        <w:rPr>
+          <w:rFonts w:cstheme="minorHAnsi"/>
+          <w:color w:val="000000"/>
+        </w:rPr>
+        <w:t xml:space="preserve"> and also has a medium severity.</w:t>
+      </w:r>
+    </w:p>
+    <w:p>
+      <w:pPr>
+        <w:rPr>
+          <w:rFonts w:cstheme="minorHAnsi"/>
+          <w:b/>
+          <w:bCs/>
+          <w:color w:val="000000"/>
+        </w:rPr>
+      </w:pPr>
+      <w:r>
+        <w:rPr>
+          <w:rFonts w:cstheme="minorHAnsi"/>
+          <w:b/>
+          <w:bCs/>
+          <w:noProof/>
+          <w:color w:val="000000"/>
+        </w:rPr>
+        <w:drawing>
+          <wp:inline distT="0" distB="0" distL="0" distR="0" wp14:anchorId="3835241C" wp14:editId="086CB693">
+            <wp:extent cx="4207459" cy="724618"/>
+            <wp:effectExtent l="0" t="0" r="0" b="0"/>
+            <wp:docPr id="565126038" name="Picture 1" descr="Logo&#10;&#10;Description automatically generated"/>
+            <wp:cNvGraphicFramePr>
+              <a:graphicFrameLocks xmlns:a="http://schemas.openxmlformats.org/drawingml/2006/main" noChangeAspect="1"/>
+            </wp:cNvGraphicFramePr>
+            <a:graphic xmlns:a="http://schemas.openxmlformats.org/drawingml/2006/main">
+              <a:graphicData uri="http://schemas.openxmlformats.org/drawingml/2006/picture">
+                <pic:pic xmlns:pic="http://schemas.openxmlformats.org/drawingml/2006/picture">
+                  <pic:nvPicPr>
+                    <pic:cNvPr id="565126038" name="Picture 1" descr="Logo&#10;&#10;Description automatically generated"/>
+                    <pic:cNvPicPr/>
+                  </pic:nvPicPr>
+                  <pic:blipFill>
+                    <a:blip r:embed="rId7">
+                      <a:extLst>
+                        <a:ext uri="{28A0092B-C50C-407E-A947-70E740481C1C}">
+                          <a14:useLocalDpi xmlns:a14="http://schemas.microsoft.com/office/drawing/2010/main" val="0"/>
+                        </a:ext>
+                      </a:extLst>
+                    </a:blip>
+                    <a:stretch>
+                      <a:fillRect/>
+                    </a:stretch>
+                  </pic:blipFill>
+                  <pic:spPr>
+                    <a:xfrm>
+                      <a:off x="0" y="0"/>
+                      <a:ext cx="4217302" cy="726313"/>
+                    </a:xfrm>
+                    <a:prstGeom prst="rect">
+                      <a:avLst/>
+                    </a:prstGeom>
+                  </pic:spPr>
+                </pic:pic>
+              </a:graphicData>
+            </a:graphic>
+          </wp:inline>
+        </w:drawing>
+      </w:r>
+    </w:p>
+    <w:p>
+      <w:pPr>
+        <w:rPr>
+          <w:rFonts w:cstheme="minorHAnsi"/>
+          <w:color w:val="000000"/>
+        </w:rPr>
+      </w:pPr>
+      <w:r>
+        <w:rPr>
+          <w:rFonts w:cstheme="minorHAnsi"/>
+          <w:color w:val="000000"/>
+        </w:rPr>
+        <w:t xml:space="preserve">This warning tells us that there is a method with no statements and no comment explaining why it is empty. Without a comment, it is hard to tell if the method is supposed to be empty or if it has </w:t>
+      </w:r>
+      <w:r>
+        <w:rPr>
+          <w:rFonts w:cstheme="minorHAnsi"/>
+          <w:color w:val="000000"/>
+        </w:rPr>
+        <w:t>accidentally</w:t>
+      </w:r>
+      <w:r>
+        <w:rPr>
+          <w:rFonts w:cstheme="minorHAnsi"/>
+          <w:color w:val="000000"/>
+        </w:rPr>
+        <w:t xml:space="preserve"> been left empty.</w:t>
+      </w:r>
+      <w:r>
+        <w:rPr>
+          <w:rFonts w:cstheme="minorHAnsi"/>
+          <w:color w:val="000000"/>
+        </w:rPr>
+        <w:t xml:space="preserve"> If the method is not supposed to be empty the program will not function as intended and could result in bugs.</w:t>
+      </w:r>
+    </w:p>
+    <w:p>
+      <w:pPr>
+        <w:rPr>
+          <w:rFonts w:cstheme="minorHAnsi"/>
+          <w:color w:val="000000"/>
+        </w:rPr>
+      </w:pPr>
+      <w:r>
+        <w:rPr>
+          <w:rFonts w:cstheme="minorHAnsi"/>
+          <w:color w:val="000000"/>
+        </w:rPr>
+        <w:t>To fix the issue you would just need a short comment stating that this method is supposed to be blank and is used to override the methods from the implemented interface.</w:t>
+      </w:r>
+    </w:p>
+    <w:p>
+      <w:pPr>
+        <w:rPr>
+          <w:rFonts w:cstheme="minorHAnsi"/>
+          <w:color w:val="000000"/>
+        </w:rPr>
+      </w:pPr>
+    </w:p>
+    <w:p>
+      <w:pPr>
+        <w:rPr>
+          <w:rFonts w:cstheme="minorHAnsi"/>
+          <w:b/>
+          <w:bCs/>
+          <w:color w:val="000000"/>
+        </w:rPr>
+      </w:pPr>
+      <w:r>
+        <w:rPr>
+          <w:rFonts w:cstheme="minorHAnsi"/>
+          <w:b/>
+          <w:bCs/>
+          <w:color w:val="000000"/>
+        </w:rPr>
+        <w:lastRenderedPageBreak/>
+        <w:t>CloseResource</w:t>
+      </w:r>
+    </w:p>
+    <w:p>
+      <w:pPr>
+        <w:rPr>
+          <w:rFonts w:cstheme="minorHAnsi"/>
+          <w:color w:val="000000"/>
+        </w:rPr>
+      </w:pPr>
+      <w:r>
+        <w:rPr>
+          <w:rFonts w:cstheme="minorHAnsi"/>
+          <w:color w:val="000000"/>
+        </w:rPr>
+        <w:t>This warning has the second highest frequency and second highest priority.</w:t>
+      </w:r>
+    </w:p>
+    <w:p>
+      <w:pPr>
+        <w:rPr>
+          <w:rFonts w:cstheme="minorHAnsi"/>
+          <w:color w:val="000000"/>
+        </w:rPr>
+      </w:pPr>
+      <w:r>
+        <w:rPr>
+          <w:rFonts w:cstheme="minorHAnsi"/>
+          <w:noProof/>
+          <w:color w:val="000000"/>
+        </w:rPr>
+        <w:drawing>
+          <wp:inline distT="0" distB="0" distL="0" distR="0" wp14:anchorId="169E662C" wp14:editId="095549B1">
+            <wp:extent cx="4925112" cy="1905266"/>
+            <wp:effectExtent l="0" t="0" r="0" b="0"/>
+            <wp:docPr id="254671049" name="Picture 2" descr="Text&#10;&#10;Description automatically generated"/>
+            <wp:cNvGraphicFramePr>
+              <a:graphicFrameLocks xmlns:a="http://schemas.openxmlformats.org/drawingml/2006/main" noChangeAspect="1"/>
+            </wp:cNvGraphicFramePr>
+            <a:graphic xmlns:a="http://schemas.openxmlformats.org/drawingml/2006/main">
+              <a:graphicData uri="http://schemas.openxmlformats.org/drawingml/2006/picture">
+                <pic:pic xmlns:pic="http://schemas.openxmlformats.org/drawingml/2006/picture">
+                  <pic:nvPicPr>
+                    <pic:cNvPr id="254671049" name="Picture 2" descr="Text&#10;&#10;Description automatically generated"/>
+                    <pic:cNvPicPr/>
+                  </pic:nvPicPr>
+                  <pic:blipFill>
+                    <a:blip r:embed="rId8">
+                      <a:extLst>
+                        <a:ext uri="{28A0092B-C50C-407E-A947-70E740481C1C}">
+                          <a14:useLocalDpi xmlns:a14="http://schemas.microsoft.com/office/drawing/2010/main" val="0"/>
+                        </a:ext>
+                      </a:extLst>
+                    </a:blip>
+                    <a:stretch>
+                      <a:fillRect/>
+                    </a:stretch>
+                  </pic:blipFill>
+                  <pic:spPr>
+                    <a:xfrm>
+                      <a:off x="0" y="0"/>
+                      <a:ext cx="4925112" cy="1905266"/>
+                    </a:xfrm>
+                    <a:prstGeom prst="rect">
+                      <a:avLst/>
+                    </a:prstGeom>
+                  </pic:spPr>
+                </pic:pic>
+              </a:graphicData>
+            </a:graphic>
+          </wp:inline>
+        </w:drawing>
+      </w:r>
+    </w:p>
+    <w:p>
+      <w:r>
+        <w:t xml:space="preserve">This warning tells us that the java.sql.ResultSet resource needs to be closed after use, as improper closing of resources can result in resource leak. Resource leak is the failure of a program to release a resource after using it, preventing other processes from acquiring said resource, and </w:t>
+      </w:r>
+      <w:r>
+        <w:t>potentially causing system slowdown or crashing</w:t>
+      </w:r>
+      <w:r>
+        <w:t>.</w:t>
+      </w:r>
+    </w:p>
+    <w:p>
+      <w:r>
+        <w:t xml:space="preserve">The ResultSet resource can be properly closed by moving the declaration and initialisation of “cursor” to inside the </w:t>
+      </w:r>
+      <w:r>
+        <w:rPr>
+          <w:i/>
+          <w:iCs/>
+        </w:rPr>
+        <w:t>try</w:t>
+      </w:r>
+      <w:r>
+        <w:t xml:space="preserve"> block alongside the “conn” and “pstmt” resource declaration and initialisations. Since this is a </w:t>
+      </w:r>
+      <w:r>
+        <w:rPr>
+          <w:i/>
+          <w:iCs/>
+        </w:rPr>
+        <w:t xml:space="preserve">try-with-resource </w:t>
+      </w:r>
+      <w:r>
+        <w:t xml:space="preserve">block, any resources declared and initialised inside the </w:t>
+      </w:r>
+      <w:r>
+        <w:rPr>
+          <w:i/>
+          <w:iCs/>
+        </w:rPr>
+        <w:t>try</w:t>
+      </w:r>
+      <w:r>
+        <w:t xml:space="preserve"> block will be automatically closed after execution, without the need to manually close the resources inside a </w:t>
+      </w:r>
+      <w:r>
+        <w:rPr>
+          <w:i/>
+          <w:iCs/>
+        </w:rPr>
+        <w:t xml:space="preserve">finally </w:t>
+      </w:r>
+      <w:r>
+        <w:t>block.</w:t>
+      </w:r>
+    </w:p>
     <w:p/>
     <w:p>
       <w:pPr>
         <w:rPr>
           <w:rFonts w:cstheme="minorHAnsi"/>
-          <w:color w:val="000000"/>
-        </w:rPr>
-      </w:pPr>
-      <w:proofErr w:type="spellStart"/>
-      <w:r>
-        <w:rPr>
-          <w:rFonts w:cstheme="minorHAnsi"/>
-          <w:color w:val="000000"/>
-        </w:rPr>
-        <w:t>ClassWithOnlyPrivateConstructorsShouldBeFinal</w:t>
-      </w:r>
-      <w:proofErr w:type="spellEnd"/>
-    </w:p>
-    <w:p>
-      <w:pPr>
-        <w:rPr>
-          <w:rFonts w:cstheme="minorHAnsi"/>
-          <w:color w:val="000000"/>
-        </w:rPr>
-      </w:pPr>
-      <w:proofErr w:type="spellStart"/>
-      <w:r>
-        <w:rPr>
-          <w:rFonts w:cstheme="minorHAnsi"/>
-          <w:color w:val="000000"/>
-        </w:rPr>
-        <w:t>UncommentedEmptyMethodBody</w:t>
-      </w:r>
-      <w:proofErr w:type="spellEnd"/>
-    </w:p>
-    <w:p/>
+          <w:b/>
+          <w:bCs/>
+          <w:color w:val="000000"/>
+        </w:rPr>
+      </w:pPr>
+      <w:r>
+        <w:rPr>
+          <w:rFonts w:cstheme="minorHAnsi"/>
+          <w:b/>
+          <w:bCs/>
+          <w:color w:val="000000"/>
+        </w:rPr>
+        <w:t>LiteralsFirstInComparisons</w:t>
+      </w:r>
+    </w:p>
+    <w:p>
+      <w:pPr>
+        <w:rPr>
+          <w:rFonts w:cstheme="minorHAnsi"/>
+          <w:color w:val="000000"/>
+        </w:rPr>
+      </w:pPr>
+      <w:r>
+        <w:rPr>
+          <w:rFonts w:cstheme="minorHAnsi"/>
+          <w:color w:val="000000"/>
+        </w:rPr>
+        <w:t>Like</w:t>
+      </w:r>
+      <w:r>
+        <w:rPr>
+          <w:rFonts w:cstheme="minorHAnsi"/>
+          <w:color w:val="000000"/>
+        </w:rPr>
+        <w:t xml:space="preserve"> the previous warning, this warning has the second highest frequency and second highest priority.</w:t>
+      </w:r>
+    </w:p>
+    <w:p>
+      <w:r>
+        <w:rPr>
+          <w:noProof/>
+        </w:rPr>
+        <w:drawing>
+          <wp:inline distT="0" distB="0" distL="0" distR="0" wp14:anchorId="2DF2DCCB" wp14:editId="590D2F09">
+            <wp:extent cx="4444678" cy="914400"/>
+            <wp:effectExtent l="0" t="0" r="0" b="0"/>
+            <wp:docPr id="199784138" name="Picture 199784138" descr="Text&#10;&#10;Description automatically generated"/>
+            <wp:cNvGraphicFramePr>
+              <a:graphicFrameLocks xmlns:a="http://schemas.openxmlformats.org/drawingml/2006/main" noChangeAspect="1"/>
+            </wp:cNvGraphicFramePr>
+            <a:graphic xmlns:a="http://schemas.openxmlformats.org/drawingml/2006/main">
+              <a:graphicData uri="http://schemas.openxmlformats.org/drawingml/2006/picture">
+                <pic:pic xmlns:pic="http://schemas.openxmlformats.org/drawingml/2006/picture">
+                  <pic:nvPicPr>
+                    <pic:cNvPr id="1178595098" name="Picture 5" descr="Text&#10;&#10;Description automatically generated"/>
+                    <pic:cNvPicPr/>
+                  </pic:nvPicPr>
+                  <pic:blipFill>
+                    <a:blip r:embed="rId9">
+                      <a:extLst>
+                        <a:ext uri="{28A0092B-C50C-407E-A947-70E740481C1C}">
+                          <a14:useLocalDpi xmlns:a14="http://schemas.microsoft.com/office/drawing/2010/main" val="0"/>
+                        </a:ext>
+                      </a:extLst>
+                    </a:blip>
+                    <a:stretch>
+                      <a:fillRect/>
+                    </a:stretch>
+                  </pic:blipFill>
+                  <pic:spPr>
+                    <a:xfrm>
+                      <a:off x="0" y="0"/>
+                      <a:ext cx="4447344" cy="914949"/>
+                    </a:xfrm>
+                    <a:prstGeom prst="rect">
+                      <a:avLst/>
+                    </a:prstGeom>
+                  </pic:spPr>
+                </pic:pic>
+              </a:graphicData>
+            </a:graphic>
+          </wp:inline>
+        </w:drawing>
+      </w:r>
+    </w:p>
+    <w:p>
+      <w:r>
+        <w:t xml:space="preserve">This warning tells us that literals should be placed first when doing string comparisons to avoid NullPointerExceptions. In this code fragment if “databaseURL” is null we will get a NullPointerException, however, if we swap it with “” the program will be able to read “”, see that the second argument is null and therefore not equal to “”, and return false. If they are not </w:t>
+      </w:r>
+      <w:r>
+        <w:t>swapped,</w:t>
+      </w:r>
+      <w:r>
+        <w:t xml:space="preserve"> we would need to add another check to test that the value is not null in order to prevent the NullPointerException.</w:t>
+      </w:r>
+    </w:p>
+    <w:p>
+      <w:pPr>
+        <w:rPr>
+          <w:b/>
+          <w:bCs/>
+        </w:rPr>
+      </w:pPr>
+    </w:p>
     <w:p>
       <w:pPr>
         <w:pStyle w:val="Heading2"/>
@@ -2572,13 +2977,9 @@
       <w:pPr>
         <w:pStyle w:val="Heading1"/>
       </w:pPr>
-      <w:proofErr w:type="spellStart"/>
-      <w:r>
-        <w:t>CodeQL</w:t>
-      </w:r>
-      <w:proofErr w:type="spellEnd"/>
-      <w:r>
-        <w:t xml:space="preserve"> Analysis</w:t>
+      <w:r>
+        <w:lastRenderedPageBreak/>
+        <w:t>CodeQL Analysis</w:t>
       </w:r>
     </w:p>
     <w:p/>
@@ -2592,47 +2993,565 @@
     </w:p>
     <w:p/>
     <w:p>
-      <w:r>
+      <w:pPr>
+        <w:rPr>
+          <w:b/>
+          <w:bCs/>
+        </w:rPr>
+      </w:pPr>
+      <w:r>
+        <w:rPr>
+          <w:b/>
+          <w:bCs/>
+        </w:rPr>
         <w:t>High severity</w:t>
       </w:r>
       <w:r>
+        <w:rPr>
+          <w:b/>
+          <w:bCs/>
+        </w:rPr>
         <w:t xml:space="preserve">: </w:t>
       </w:r>
       <w:r>
-        <w:t xml:space="preserve">Query built by concatenating with a </w:t>
-      </w:r>
-      <w:proofErr w:type="gramStart"/>
-      <w:r>
-        <w:t>possibly-untrusted</w:t>
-      </w:r>
-      <w:proofErr w:type="gramEnd"/>
-      <w:r>
-        <w:t xml:space="preserve"> string</w:t>
+        <w:rPr>
+          <w:b/>
+          <w:bCs/>
+        </w:rPr>
+        <w:t>Query built by concatenating with a possibly-untrusted string</w:t>
+      </w:r>
+    </w:p>
+    <w:p>
+      <w:pPr>
+        <w:rPr>
+          <w:b/>
+          <w:bCs/>
+        </w:rPr>
+      </w:pPr>
+      <w:r>
+        <w:rPr>
+          <w:b/>
+          <w:bCs/>
+          <w:noProof/>
+        </w:rPr>
+        <w:drawing>
+          <wp:inline distT="0" distB="0" distL="0" distR="0" wp14:anchorId="5CFBBC15" wp14:editId="6384DBB8">
+            <wp:extent cx="5731510" cy="1103630"/>
+            <wp:effectExtent l="0" t="0" r="0" b="0"/>
+            <wp:docPr id="1486367289" name="Picture 1" descr="Text&#10;&#10;Description automatically generated"/>
+            <wp:cNvGraphicFramePr>
+              <a:graphicFrameLocks xmlns:a="http://schemas.openxmlformats.org/drawingml/2006/main" noChangeAspect="1"/>
+            </wp:cNvGraphicFramePr>
+            <a:graphic xmlns:a="http://schemas.openxmlformats.org/drawingml/2006/main">
+              <a:graphicData uri="http://schemas.openxmlformats.org/drawingml/2006/picture">
+                <pic:pic xmlns:pic="http://schemas.openxmlformats.org/drawingml/2006/picture">
+                  <pic:nvPicPr>
+                    <pic:cNvPr id="1486367289" name="Picture 1" descr="Text&#10;&#10;Description automatically generated"/>
+                    <pic:cNvPicPr/>
+                  </pic:nvPicPr>
+                  <pic:blipFill>
+                    <a:blip r:embed="rId10">
+                      <a:extLst>
+                        <a:ext uri="{28A0092B-C50C-407E-A947-70E740481C1C}">
+                          <a14:useLocalDpi xmlns:a14="http://schemas.microsoft.com/office/drawing/2010/main" val="0"/>
+                        </a:ext>
+                      </a:extLst>
+                    </a:blip>
+                    <a:stretch>
+                      <a:fillRect/>
+                    </a:stretch>
+                  </pic:blipFill>
+                  <pic:spPr>
+                    <a:xfrm>
+                      <a:off x="0" y="0"/>
+                      <a:ext cx="5731510" cy="1103630"/>
+                    </a:xfrm>
+                    <a:prstGeom prst="rect">
+                      <a:avLst/>
+                    </a:prstGeom>
+                  </pic:spPr>
+                </pic:pic>
+              </a:graphicData>
+            </a:graphic>
+          </wp:inline>
+        </w:drawing>
+      </w:r>
+    </w:p>
+    <w:p>
+      <w:pPr>
+        <w:rPr>
+          <w:b/>
+          <w:bCs/>
+        </w:rPr>
+      </w:pPr>
+    </w:p>
+    <w:p>
+      <w:pPr>
+        <w:rPr>
+          <w:b/>
+          <w:bCs/>
+        </w:rPr>
+      </w:pPr>
+    </w:p>
+    <w:p>
+      <w:pPr>
+        <w:rPr>
+          <w:b/>
+          <w:bCs/>
+        </w:rPr>
+      </w:pPr>
+      <w:r>
+        <w:rPr>
+          <w:b/>
+          <w:bCs/>
+        </w:rPr>
+        <w:t>Error severity: No clone method</w:t>
+      </w:r>
+    </w:p>
+    <w:p>
+      <w:pPr>
+        <w:rPr>
+          <w:b/>
+          <w:bCs/>
+        </w:rPr>
+      </w:pPr>
+      <w:r>
+        <w:rPr>
+          <w:b/>
+          <w:bCs/>
+          <w:noProof/>
+        </w:rPr>
+        <w:drawing>
+          <wp:inline distT="0" distB="0" distL="0" distR="0" wp14:anchorId="45C53786" wp14:editId="4B67C076">
+            <wp:extent cx="4410075" cy="861015"/>
+            <wp:effectExtent l="0" t="0" r="0" b="0"/>
+            <wp:docPr id="1549360967" name="Picture 2" descr="Text&#10;&#10;Description automatically generated"/>
+            <wp:cNvGraphicFramePr>
+              <a:graphicFrameLocks xmlns:a="http://schemas.openxmlformats.org/drawingml/2006/main" noChangeAspect="1"/>
+            </wp:cNvGraphicFramePr>
+            <a:graphic xmlns:a="http://schemas.openxmlformats.org/drawingml/2006/main">
+              <a:graphicData uri="http://schemas.openxmlformats.org/drawingml/2006/picture">
+                <pic:pic xmlns:pic="http://schemas.openxmlformats.org/drawingml/2006/picture">
+                  <pic:nvPicPr>
+                    <pic:cNvPr id="1549360967" name="Picture 2" descr="Text&#10;&#10;Description automatically generated"/>
+                    <pic:cNvPicPr/>
+                  </pic:nvPicPr>
+                  <pic:blipFill>
+                    <a:blip r:embed="rId11">
+                      <a:extLst>
+                        <a:ext uri="{28A0092B-C50C-407E-A947-70E740481C1C}">
+                          <a14:useLocalDpi xmlns:a14="http://schemas.microsoft.com/office/drawing/2010/main" val="0"/>
+                        </a:ext>
+                      </a:extLst>
+                    </a:blip>
+                    <a:stretch>
+                      <a:fillRect/>
+                    </a:stretch>
+                  </pic:blipFill>
+                  <pic:spPr>
+                    <a:xfrm>
+                      <a:off x="0" y="0"/>
+                      <a:ext cx="4415098" cy="861996"/>
+                    </a:xfrm>
+                    <a:prstGeom prst="rect">
+                      <a:avLst/>
+                    </a:prstGeom>
+                  </pic:spPr>
+                </pic:pic>
+              </a:graphicData>
+            </a:graphic>
+          </wp:inline>
+        </w:drawing>
+      </w:r>
+      <w:r>
+        <w:rPr>
+          <w:b/>
+          <w:bCs/>
+        </w:rPr>
+        <w:t xml:space="preserve"> </w:t>
+      </w:r>
+    </w:p>
+    <w:p>
+      <w:pPr>
+        <w:rPr>
+          <w:b/>
+          <w:bCs/>
+        </w:rPr>
+      </w:pPr>
+    </w:p>
+    <w:p>
+      <w:pPr>
+        <w:rPr>
+          <w:b/>
+          <w:bCs/>
+        </w:rPr>
+      </w:pPr>
+    </w:p>
+    <w:p>
+      <w:pPr>
+        <w:rPr>
+          <w:b/>
+          <w:bCs/>
+        </w:rPr>
+      </w:pPr>
+      <w:r>
+        <w:rPr>
+          <w:b/>
+          <w:bCs/>
+        </w:rPr>
+        <w:t>Warning severity: Reference equality test on strings</w:t>
+      </w:r>
+    </w:p>
+    <w:p>
+      <w:pPr>
+        <w:rPr>
+          <w:b/>
+          <w:bCs/>
+        </w:rPr>
+      </w:pPr>
+      <w:r>
+        <w:rPr>
+          <w:b/>
+          <w:bCs/>
+          <w:noProof/>
+        </w:rPr>
+        <w:drawing>
+          <wp:inline distT="0" distB="0" distL="0" distR="0" wp14:anchorId="342713C7" wp14:editId="7CB5916E">
+            <wp:extent cx="4352925" cy="539716"/>
+            <wp:effectExtent l="0" t="0" r="0" b="0"/>
+            <wp:docPr id="1451462477" name="Picture 3"/>
+            <wp:cNvGraphicFramePr>
+              <a:graphicFrameLocks xmlns:a="http://schemas.openxmlformats.org/drawingml/2006/main" noChangeAspect="1"/>
+            </wp:cNvGraphicFramePr>
+            <a:graphic xmlns:a="http://schemas.openxmlformats.org/drawingml/2006/main">
+              <a:graphicData uri="http://schemas.openxmlformats.org/drawingml/2006/picture">
+                <pic:pic xmlns:pic="http://schemas.openxmlformats.org/drawingml/2006/picture">
+                  <pic:nvPicPr>
+                    <pic:cNvPr id="1451462477" name="Picture 1451462477"/>
+                    <pic:cNvPicPr/>
+                  </pic:nvPicPr>
+                  <pic:blipFill>
+                    <a:blip r:embed="rId12">
+                      <a:extLst>
+                        <a:ext uri="{28A0092B-C50C-407E-A947-70E740481C1C}">
+                          <a14:useLocalDpi xmlns:a14="http://schemas.microsoft.com/office/drawing/2010/main" val="0"/>
+                        </a:ext>
+                      </a:extLst>
+                    </a:blip>
+                    <a:stretch>
+                      <a:fillRect/>
+                    </a:stretch>
+                  </pic:blipFill>
+                  <pic:spPr>
+                    <a:xfrm>
+                      <a:off x="0" y="0"/>
+                      <a:ext cx="4395791" cy="545031"/>
+                    </a:xfrm>
+                    <a:prstGeom prst="rect">
+                      <a:avLst/>
+                    </a:prstGeom>
+                  </pic:spPr>
+                </pic:pic>
+              </a:graphicData>
+            </a:graphic>
+          </wp:inline>
+        </w:drawing>
+      </w:r>
+    </w:p>
+    <w:p>
+      <w:r>
+        <w:t xml:space="preserve">Using != to compare strings compares </w:t>
+      </w:r>
+      <w:r>
+        <w:t>the reference value of the objects</w:t>
+      </w:r>
+      <w:r>
+        <w:t>, not the actual value of the strings</w:t>
+      </w:r>
+      <w:r>
+        <w:t>, and will therefore not work as intended. In this instance the argument will always evaluate to true even if the value of “databaseURL” is “”.</w:t>
+      </w:r>
+      <w:r>
+        <w:t xml:space="preserve"> To fix this issue we can use </w:t>
+      </w:r>
+      <w:r>
+        <w:rPr>
+          <w:i/>
+          <w:iCs/>
+        </w:rPr>
+        <w:t>equals</w:t>
+      </w:r>
+      <w:r>
+        <w:rPr>
+          <w:i/>
+          <w:iCs/>
+        </w:rPr>
+        <w:t xml:space="preserve"> </w:t>
+      </w:r>
+      <w:r>
+        <w:t xml:space="preserve">to compare the contents of the strings, for example </w:t>
+      </w:r>
+      <w:r>
+        <w:rPr>
+          <w:i/>
+          <w:iCs/>
+        </w:rPr>
+        <w:t>databaseURL.equals(“”)</w:t>
+      </w:r>
+      <w:r>
+        <w:t xml:space="preserve"> or </w:t>
+      </w:r>
+      <w:r>
+        <w:rPr>
+          <w:i/>
+          <w:iCs/>
+        </w:rPr>
+        <w:t>“”.equals(databaseURL).</w:t>
+      </w:r>
+      <w:r>
+        <w:rPr>
+          <w:i/>
+          <w:iCs/>
+        </w:rPr>
+        <w:t xml:space="preserve"> </w:t>
+      </w:r>
+      <w:r>
+        <w:t>I would fix this error since it can cause major issues, and I would use the second example solution since I wouldn’t need to add a null check for it to work.</w:t>
+      </w:r>
+    </w:p>
+    <w:p>
+      <w:pPr>
+        <w:rPr>
+          <w:b/>
+          <w:bCs/>
+        </w:rPr>
+      </w:pPr>
+    </w:p>
+    <w:p>
+      <w:pPr>
+        <w:rPr>
+          <w:b/>
+          <w:bCs/>
+        </w:rPr>
+      </w:pPr>
+      <w:r>
+        <w:rPr>
+          <w:b/>
+          <w:bCs/>
+        </w:rPr>
+        <w:t xml:space="preserve">Note severity: </w:t>
+      </w:r>
+      <w:r>
+        <w:rPr>
+          <w:b/>
+          <w:bCs/>
+        </w:rPr>
+        <w:t>Inefficient empty string test</w:t>
+      </w:r>
+    </w:p>
+    <w:p>
+      <w:r>
+        <w:rPr>
+          <w:noProof/>
+        </w:rPr>
+        <w:drawing>
+          <wp:inline distT="0" distB="0" distL="0" distR="0" wp14:anchorId="5BDC5AE0" wp14:editId="2F972947">
+            <wp:extent cx="4444678" cy="914400"/>
+            <wp:effectExtent l="0" t="0" r="0" b="0"/>
+            <wp:docPr id="1178595098" name="Picture 5" descr="Text&#10;&#10;Description automatically generated"/>
+            <wp:cNvGraphicFramePr>
+              <a:graphicFrameLocks xmlns:a="http://schemas.openxmlformats.org/drawingml/2006/main" noChangeAspect="1"/>
+            </wp:cNvGraphicFramePr>
+            <a:graphic xmlns:a="http://schemas.openxmlformats.org/drawingml/2006/main">
+              <a:graphicData uri="http://schemas.openxmlformats.org/drawingml/2006/picture">
+                <pic:pic xmlns:pic="http://schemas.openxmlformats.org/drawingml/2006/picture">
+                  <pic:nvPicPr>
+                    <pic:cNvPr id="1178595098" name="Picture 5" descr="Text&#10;&#10;Description automatically generated"/>
+                    <pic:cNvPicPr/>
+                  </pic:nvPicPr>
+                  <pic:blipFill>
+                    <a:blip r:embed="rId9">
+                      <a:extLst>
+                        <a:ext uri="{28A0092B-C50C-407E-A947-70E740481C1C}">
+                          <a14:useLocalDpi xmlns:a14="http://schemas.microsoft.com/office/drawing/2010/main" val="0"/>
+                        </a:ext>
+                      </a:extLst>
+                    </a:blip>
+                    <a:stretch>
+                      <a:fillRect/>
+                    </a:stretch>
+                  </pic:blipFill>
+                  <pic:spPr>
+                    <a:xfrm>
+                      <a:off x="0" y="0"/>
+                      <a:ext cx="4447344" cy="914949"/>
+                    </a:xfrm>
+                    <a:prstGeom prst="rect">
+                      <a:avLst/>
+                    </a:prstGeom>
+                  </pic:spPr>
+                </pic:pic>
+              </a:graphicData>
+            </a:graphic>
+          </wp:inline>
+        </w:drawing>
+      </w:r>
+    </w:p>
+    <w:p>
+      <w:pPr>
+        <w:rPr>
+          <w:rFonts w:cstheme="minorHAnsi"/>
+          <w:color w:val="000000"/>
+        </w:rPr>
+      </w:pPr>
+      <w:r>
+        <w:lastRenderedPageBreak/>
+        <w:t xml:space="preserve">This warning is </w:t>
+      </w:r>
+      <w:r>
+        <w:t>similar to</w:t>
+      </w:r>
+      <w:r>
+        <w:t xml:space="preserve"> the </w:t>
+      </w:r>
+      <w:r>
+        <w:rPr>
+          <w:rFonts w:cstheme="minorHAnsi"/>
+          <w:color w:val="000000"/>
+        </w:rPr>
+        <w:t>LiteralsFirstInComparisons</w:t>
+      </w:r>
+      <w:r>
+        <w:rPr>
+          <w:rFonts w:cstheme="minorHAnsi"/>
+          <w:color w:val="000000"/>
+        </w:rPr>
+        <w:t xml:space="preserve"> PMD warning, however, CodeQL suggests that instead of placing the literals first in the comparison it is more efficient to use length to check if a string is empty. If we were to use th</w:t>
+      </w:r>
+      <w:r>
+        <w:rPr>
+          <w:rFonts w:cstheme="minorHAnsi"/>
+          <w:color w:val="000000"/>
+        </w:rPr>
+        <w:t>e suggested</w:t>
+      </w:r>
+      <w:r>
+        <w:rPr>
+          <w:rFonts w:cstheme="minorHAnsi"/>
+          <w:color w:val="000000"/>
+        </w:rPr>
+        <w:t xml:space="preserve"> </w:t>
+      </w:r>
+      <w:r>
+        <w:rPr>
+          <w:rFonts w:cstheme="minorHAnsi"/>
+          <w:color w:val="000000"/>
+        </w:rPr>
+        <w:t>solution,</w:t>
+      </w:r>
+      <w:r>
+        <w:rPr>
+          <w:rFonts w:cstheme="minorHAnsi"/>
+          <w:color w:val="000000"/>
+        </w:rPr>
+        <w:t xml:space="preserve"> we would </w:t>
+      </w:r>
+      <w:r>
+        <w:rPr>
+          <w:rFonts w:cstheme="minorHAnsi"/>
+          <w:color w:val="000000"/>
+        </w:rPr>
+        <w:t xml:space="preserve">change the </w:t>
+      </w:r>
+      <w:r>
+        <w:rPr>
+          <w:rFonts w:cstheme="minorHAnsi"/>
+          <w:i/>
+          <w:iCs/>
+          <w:color w:val="000000"/>
+        </w:rPr>
+        <w:t>equals</w:t>
+      </w:r>
+      <w:r>
+        <w:rPr>
+          <w:rFonts w:cstheme="minorHAnsi"/>
+          <w:color w:val="000000"/>
+        </w:rPr>
+        <w:t xml:space="preserve"> to   </w:t>
+      </w:r>
+      <w:r>
+        <w:rPr>
+          <w:rFonts w:cstheme="minorHAnsi"/>
+          <w:i/>
+          <w:iCs/>
+          <w:color w:val="000000"/>
+        </w:rPr>
+        <w:t>database</w:t>
+      </w:r>
+      <w:r>
+        <w:rPr>
+          <w:rFonts w:cstheme="minorHAnsi"/>
+          <w:i/>
+          <w:iCs/>
+          <w:color w:val="000000"/>
+        </w:rPr>
+        <w:t>U</w:t>
+      </w:r>
+      <w:r>
+        <w:rPr>
+          <w:rFonts w:cstheme="minorHAnsi"/>
+          <w:i/>
+          <w:iCs/>
+          <w:color w:val="000000"/>
+        </w:rPr>
+        <w:t>RL.length() == 0</w:t>
+      </w:r>
+      <w:r>
+        <w:rPr>
+          <w:rFonts w:cstheme="minorHAnsi"/>
+          <w:i/>
+          <w:iCs/>
+          <w:color w:val="000000"/>
+        </w:rPr>
+        <w:t xml:space="preserve"> </w:t>
+      </w:r>
+      <w:r>
+        <w:rPr>
+          <w:rFonts w:cstheme="minorHAnsi"/>
+          <w:color w:val="000000"/>
+        </w:rPr>
+        <w:t xml:space="preserve">to check that “databaseURL” is empty. However, this does not account for the case where </w:t>
+      </w:r>
+      <w:r>
+        <w:rPr>
+          <w:rFonts w:cstheme="minorHAnsi"/>
+          <w:color w:val="000000"/>
+        </w:rPr>
+        <w:t>“databaseURL”</w:t>
+      </w:r>
+      <w:r>
+        <w:rPr>
+          <w:rFonts w:cstheme="minorHAnsi"/>
+          <w:color w:val="000000"/>
+        </w:rPr>
+        <w:t xml:space="preserve"> is null and would therefore require a null test. In this scenario I would not use this solution as it would require writing null checks which is less efficient than the PMD </w:t>
+      </w:r>
+      <w:r>
+        <w:rPr>
+          <w:rFonts w:cstheme="minorHAnsi"/>
+          <w:color w:val="000000"/>
+        </w:rPr>
+        <w:t>LiteralsFirstInComparisons</w:t>
+      </w:r>
+      <w:r>
+        <w:rPr>
+          <w:rFonts w:cstheme="minorHAnsi"/>
+          <w:color w:val="000000"/>
+        </w:rPr>
+        <w:t xml:space="preserve"> solution.</w:t>
       </w:r>
     </w:p>
     <w:p/>
-    <w:p>
-      <w:r>
-        <w:t>Error severity: No clone method</w:t>
-      </w:r>
-    </w:p>
-    <w:p>
-      <w:r>
-        <w:t>Warning severity: Reference equality test on strings</w:t>
-      </w:r>
-    </w:p>
-    <w:p/>
-    <w:p>
-      <w:r>
-        <w:lastRenderedPageBreak/>
-        <w:t xml:space="preserve">Note severity: Inner class could be </w:t>
-      </w:r>
-      <w:proofErr w:type="gramStart"/>
-      <w:r>
-        <w:t>static</w:t>
-      </w:r>
-      <w:proofErr w:type="gramEnd"/>
-    </w:p>
     <w:p/>
     <w:p>
       <w:pPr>

</xml_diff>